<commit_message>
Updated Readme and liceses
</commit_message>
<xml_diff>
--- a/Readme.docx
+++ b/Readme.docx
@@ -4,18 +4,128 @@
   <w:body>
     <w:p>
       <w:pPr>
+        <w:tabs>
+          <w:tab w:val="left" w:pos="1418"/>
+        </w:tabs>
+        <w:spacing w:after="0"/>
+        <w:rPr>
+          <w:sz w:val="28"/>
+          <w:szCs w:val="28"/>
+        </w:rPr>
+      </w:pPr>
+      <w:r>
+        <w:rPr>
+          <w:b/>
+          <w:bCs/>
+          <w:sz w:val="28"/>
+          <w:szCs w:val="28"/>
+        </w:rPr>
+        <w:t>Author:</w:t>
+      </w:r>
+      <w:r>
+        <w:rPr>
+          <w:sz w:val="28"/>
+          <w:szCs w:val="28"/>
+        </w:rPr>
+        <w:tab/>
+        <w:t>Reinhard Caspary</w:t>
+      </w:r>
+    </w:p>
+    <w:p>
+      <w:pPr>
+        <w:tabs>
+          <w:tab w:val="left" w:pos="1418"/>
+        </w:tabs>
+        <w:spacing w:after="0"/>
+        <w:rPr>
+          <w:sz w:val="28"/>
+          <w:szCs w:val="28"/>
+        </w:rPr>
+      </w:pPr>
+      <w:r>
+        <w:rPr>
+          <w:b/>
+          <w:bCs/>
+          <w:sz w:val="28"/>
+          <w:szCs w:val="28"/>
+        </w:rPr>
+        <w:t>Institution:</w:t>
+      </w:r>
+      <w:r>
+        <w:rPr>
+          <w:sz w:val="28"/>
+          <w:szCs w:val="28"/>
+        </w:rPr>
+        <w:tab/>
+        <w:t>Leibniz Universität Hannover</w:t>
+      </w:r>
+    </w:p>
+    <w:p>
+      <w:pPr>
+        <w:tabs>
+          <w:tab w:val="left" w:pos="1418"/>
+        </w:tabs>
+        <w:spacing w:after="0"/>
+        <w:rPr>
+          <w:sz w:val="28"/>
+          <w:szCs w:val="28"/>
+        </w:rPr>
+      </w:pPr>
+      <w:r>
+        <w:rPr>
+          <w:b/>
+          <w:bCs/>
+          <w:sz w:val="28"/>
+          <w:szCs w:val="28"/>
+        </w:rPr>
+        <w:t>Course:</w:t>
+      </w:r>
+      <w:r>
+        <w:rPr>
+          <w:sz w:val="28"/>
+          <w:szCs w:val="28"/>
+        </w:rPr>
+        <w:tab/>
+        <w:t>Applied Wave Optics</w:t>
+      </w:r>
+    </w:p>
+    <w:p>
+      <w:pPr>
         <w:spacing w:after="120"/>
         <w:rPr>
           <w:sz w:val="28"/>
           <w:szCs w:val="28"/>
         </w:rPr>
       </w:pPr>
-      <w:r>
-        <w:rPr>
-          <w:sz w:val="28"/>
-          <w:szCs w:val="28"/>
-        </w:rPr>
-        <w:t>Here are the slides for the course Applied Wave Optics of Reinhard Caspary at Leibniz University Hannover. The course consists of 13 lectures:</w:t>
+    </w:p>
+    <w:p>
+      <w:pPr>
+        <w:spacing w:after="120"/>
+        <w:rPr>
+          <w:sz w:val="28"/>
+          <w:szCs w:val="28"/>
+        </w:rPr>
+      </w:pPr>
+      <w:r>
+        <w:rPr>
+          <w:sz w:val="28"/>
+          <w:szCs w:val="28"/>
+        </w:rPr>
+        <w:t>Th</w:t>
+      </w:r>
+      <w:r>
+        <w:rPr>
+          <w:sz w:val="28"/>
+          <w:szCs w:val="28"/>
+        </w:rPr>
+        <w:t>is</w:t>
+      </w:r>
+      <w:r>
+        <w:rPr>
+          <w:sz w:val="28"/>
+          <w:szCs w:val="28"/>
+        </w:rPr>
+        <w:t xml:space="preserve"> course consists of 13 lectures:</w:t>
       </w:r>
     </w:p>
     <w:p>
@@ -35,14 +145,7 @@
           <w:sz w:val="28"/>
           <w:szCs w:val="28"/>
         </w:rPr>
-        <w:t>AWO-0</w:t>
-      </w:r>
-      <w:r>
-        <w:rPr>
-          <w:sz w:val="28"/>
-          <w:szCs w:val="28"/>
-        </w:rPr>
-        <w:t>1</w:t>
+        <w:t>AWO-01</w:t>
       </w:r>
       <w:r>
         <w:rPr>
@@ -358,14 +461,7 @@
           <w:szCs w:val="28"/>
         </w:rPr>
         <w:tab/>
-        <w:t>Holography I</w:t>
-      </w:r>
-      <w:r>
-        <w:rPr>
-          <w:sz w:val="28"/>
-          <w:szCs w:val="28"/>
-        </w:rPr>
-        <w:t xml:space="preserve"> (not available as OER resource yet)</w:t>
+        <w:t>Holography I (not available as OER resource yet)</w:t>
       </w:r>
     </w:p>
     <w:p>
@@ -393,41 +489,36 @@
           <w:szCs w:val="28"/>
         </w:rPr>
         <w:tab/>
-        <w:t>Holography II</w:t>
-      </w:r>
-      <w:r>
-        <w:rPr>
-          <w:sz w:val="28"/>
-          <w:szCs w:val="28"/>
-        </w:rPr>
-        <w:t xml:space="preserve"> </w:t>
-      </w:r>
-      <w:r>
-        <w:rPr>
-          <w:sz w:val="28"/>
-          <w:szCs w:val="28"/>
-        </w:rPr>
-        <w:t>(not available as OER resource yet)</w:t>
+        <w:t>Holography II (not available as OER resource yet)</w:t>
       </w:r>
     </w:p>
     <w:p>
       <w:pPr>
         <w:spacing w:after="120"/>
         <w:rPr>
-          <w:sz w:val="28"/>
-          <w:szCs w:val="28"/>
-        </w:rPr>
-      </w:pPr>
-      <w:r>
-        <w:rPr>
-          <w:sz w:val="28"/>
-          <w:szCs w:val="28"/>
-        </w:rPr>
-        <w:t>In the respective folders you find the PDF files containing the slides, the markdown source file and all illustrations as SVG vector graphics. Some illustrations also come with Python generator scripts.</w:t>
-      </w:r>
-    </w:p>
-    <w:p>
-      <w:pPr>
+          <w:b/>
+          <w:bCs/>
+          <w:sz w:val="28"/>
+          <w:szCs w:val="28"/>
+        </w:rPr>
+      </w:pPr>
+      <w:r>
+        <w:rPr>
+          <w:b/>
+          <w:bCs/>
+          <w:sz w:val="28"/>
+          <w:szCs w:val="28"/>
+        </w:rPr>
+        <w:t>Licensing</w:t>
+      </w:r>
+    </w:p>
+    <w:p>
+      <w:pPr>
+        <w:pStyle w:val="Listenabsatz"/>
+        <w:numPr>
+          <w:ilvl w:val="0"/>
+          <w:numId w:val="1"/>
+        </w:numPr>
         <w:spacing w:after="120"/>
         <w:rPr>
           <w:sz w:val="28"/>
@@ -439,58 +530,112 @@
           <w:sz w:val="28"/>
           <w:szCs w:val="28"/>
         </w:rPr>
-        <w:t xml:space="preserve">Feel free to use the material under the </w:t>
-      </w:r>
-      <w:hyperlink r:id="rId4" w:history="1">
-        <w:r>
-          <w:rPr>
-            <w:rStyle w:val="Hyperlink"/>
-            <w:sz w:val="28"/>
-            <w:szCs w:val="28"/>
-          </w:rPr>
-          <w:t>Creative Commons Attribution-</w:t>
-        </w:r>
-        <w:proofErr w:type="spellStart"/>
-        <w:r>
-          <w:rPr>
-            <w:rStyle w:val="Hyperlink"/>
-            <w:sz w:val="28"/>
-            <w:szCs w:val="28"/>
-          </w:rPr>
-          <w:t>ShareAlike</w:t>
-        </w:r>
-        <w:proofErr w:type="spellEnd"/>
-        <w:r>
-          <w:rPr>
-            <w:rStyle w:val="Hyperlink"/>
-            <w:sz w:val="28"/>
-            <w:szCs w:val="28"/>
-          </w:rPr>
-          <w:t xml:space="preserve"> 4.0 International</w:t>
-        </w:r>
-        <w:r>
-          <w:rPr>
-            <w:rStyle w:val="Hyperlink"/>
-            <w:sz w:val="28"/>
-            <w:szCs w:val="28"/>
-          </w:rPr>
-          <w:t xml:space="preserve"> </w:t>
-        </w:r>
-        <w:r>
-          <w:rPr>
-            <w:rStyle w:val="Hyperlink"/>
-            <w:sz w:val="28"/>
-            <w:szCs w:val="28"/>
-          </w:rPr>
-          <w:t>license</w:t>
-        </w:r>
-      </w:hyperlink>
-      <w:r>
-        <w:rPr>
-          <w:sz w:val="28"/>
-          <w:szCs w:val="28"/>
-        </w:rPr>
-        <w:t>.</w:t>
+        <w:t xml:space="preserve">The PDF </w:t>
+      </w:r>
+      <w:r>
+        <w:rPr>
+          <w:sz w:val="28"/>
+          <w:szCs w:val="28"/>
+        </w:rPr>
+        <w:t>lecture slides</w:t>
+      </w:r>
+      <w:r>
+        <w:rPr>
+          <w:sz w:val="28"/>
+          <w:szCs w:val="28"/>
+        </w:rPr>
+        <w:t xml:space="preserve"> in this repository are licensed under the Creative Commons Attribution-ShareAlike 4.0 International License. See</w:t>
+      </w:r>
+      <w:r>
+        <w:rPr>
+          <w:sz w:val="28"/>
+          <w:szCs w:val="28"/>
+        </w:rPr>
+        <w:t xml:space="preserve"> the file ‘</w:t>
+      </w:r>
+      <w:r>
+        <w:rPr>
+          <w:sz w:val="28"/>
+          <w:szCs w:val="28"/>
+        </w:rPr>
+        <w:t>LICENSE.CC-BY-SA</w:t>
+      </w:r>
+      <w:r>
+        <w:rPr>
+          <w:sz w:val="28"/>
+          <w:szCs w:val="28"/>
+        </w:rPr>
+        <w:t>’</w:t>
+      </w:r>
+      <w:r>
+        <w:rPr>
+          <w:sz w:val="28"/>
+          <w:szCs w:val="28"/>
+        </w:rPr>
+        <w:t xml:space="preserve"> for more details.</w:t>
+      </w:r>
+    </w:p>
+    <w:p>
+      <w:pPr>
+        <w:pStyle w:val="Listenabsatz"/>
+        <w:numPr>
+          <w:ilvl w:val="0"/>
+          <w:numId w:val="1"/>
+        </w:numPr>
+        <w:spacing w:after="120"/>
+        <w:rPr>
+          <w:sz w:val="28"/>
+          <w:szCs w:val="28"/>
+        </w:rPr>
+      </w:pPr>
+      <w:r>
+        <w:rPr>
+          <w:sz w:val="28"/>
+          <w:szCs w:val="28"/>
+        </w:rPr>
+        <w:t xml:space="preserve">All </w:t>
+      </w:r>
+      <w:r>
+        <w:rPr>
+          <w:sz w:val="28"/>
+          <w:szCs w:val="28"/>
+        </w:rPr>
+        <w:t>other material is</w:t>
+      </w:r>
+      <w:r>
+        <w:rPr>
+          <w:sz w:val="28"/>
+          <w:szCs w:val="28"/>
+        </w:rPr>
+        <w:t xml:space="preserve"> licensed under the MIT License. See </w:t>
+      </w:r>
+      <w:r>
+        <w:rPr>
+          <w:sz w:val="28"/>
+          <w:szCs w:val="28"/>
+        </w:rPr>
+        <w:t>the file ‘</w:t>
+      </w:r>
+      <w:r>
+        <w:rPr>
+          <w:sz w:val="28"/>
+          <w:szCs w:val="28"/>
+        </w:rPr>
+        <w:t>LICENSE.MIT</w:t>
+      </w:r>
+      <w:r>
+        <w:rPr>
+          <w:sz w:val="28"/>
+          <w:szCs w:val="28"/>
+        </w:rPr>
+        <w:t>’</w:t>
+      </w:r>
+      <w:r>
+        <w:rPr>
+          <w:sz w:val="28"/>
+          <w:szCs w:val="28"/>
+        </w:rPr>
+        <w:t xml:space="preserve"> for more details.</w:t>
       </w:r>
     </w:p>
     <w:sectPr>
@@ -501,6 +646,127 @@
     </w:sectPr>
   </w:body>
 </w:document>
+</file>
+
+<file path=word/numbering.xml><?xml version="1.0" encoding="utf-8"?>
+<w:numbering xmlns:wpc="http://schemas.microsoft.com/office/word/2010/wordprocessingCanvas" xmlns:cx="http://schemas.microsoft.com/office/drawing/2014/chartex" xmlns:cx1="http://schemas.microsoft.com/office/drawing/2015/9/8/chartex" xmlns:cx2="http://schemas.microsoft.com/office/drawing/2015/10/21/chartex" xmlns:cx3="http://schemas.microsoft.com/office/drawing/2016/5/9/chartex" xmlns:cx4="http://schemas.microsoft.com/office/drawing/2016/5/10/chartex" xmlns:cx5="http://schemas.microsoft.com/office/drawing/2016/5/11/chartex" xmlns:cx6="http://schemas.microsoft.com/office/drawing/2016/5/12/chartex" xmlns:cx7="http://schemas.microsoft.com/office/drawing/2016/5/13/chartex" xmlns:cx8="http://schemas.microsoft.com/office/drawing/2016/5/14/chartex" xmlns:mc="http://schemas.openxmlformats.org/markup-compatibility/2006" xmlns:aink="http://schemas.microsoft.com/office/drawing/2016/ink" xmlns:am3d="http://schemas.microsoft.com/office/drawing/2017/model3d" xmlns:o="urn:schemas-microsoft-com:office:office" xmlns:r="http://schemas.openxmlformats.org/officeDocument/2006/relationships" xmlns:m="http://schemas.openxmlformats.org/officeDocument/2006/math" xmlns:v="urn:schemas-microsoft-com:vml" xmlns:wp14="http://schemas.microsoft.com/office/word/2010/wordprocessingDrawing" xmlns:wp="http://schemas.openxmlformats.org/drawingml/2006/wordprocessingDrawing" xmlns:w10="urn:schemas-microsoft-com:office:word" xmlns:w="http://schemas.openxmlformats.org/wordprocessingml/2006/main" xmlns:w14="http://schemas.microsoft.com/office/word/2010/wordml" xmlns:w15="http://schemas.microsoft.com/office/word/2012/wordml" xmlns:w16cex="http://schemas.microsoft.com/office/word/2018/wordml/cex" xmlns:w16cid="http://schemas.microsoft.com/office/word/2016/wordml/cid" xmlns:w16="http://schemas.microsoft.com/office/word/2018/wordml" xmlns:w16sdtdh="http://schemas.microsoft.com/office/word/2020/wordml/sdtdatahash" xmlns:w16se="http://schemas.microsoft.com/office/word/2015/wordml/symex" xmlns:wpg="http://schemas.microsoft.com/office/word/2010/wordprocessingGroup" xmlns:wpi="http://schemas.microsoft.com/office/word/2010/wordprocessingInk" xmlns:wne="http://schemas.microsoft.com/office/word/2006/wordml" xmlns:wps="http://schemas.microsoft.com/office/word/2010/wordprocessingShape" mc:Ignorable="w14 w15 w16se w16cid w16 w16cex w16sdtdh wp14">
+  <w:abstractNum w:abstractNumId="0" w15:restartNumberingAfterBreak="0">
+    <w:nsid w:val="56EA05F0"/>
+    <w:multiLevelType w:val="hybridMultilevel"/>
+    <w:tmpl w:val="CDDAD85C"/>
+    <w:lvl w:ilvl="0" w:tplc="08090001">
+      <w:start w:val="1"/>
+      <w:numFmt w:val="bullet"/>
+      <w:lvlText w:val=""/>
+      <w:lvlJc w:val="left"/>
+      <w:pPr>
+        <w:ind w:left="720" w:hanging="360"/>
+      </w:pPr>
+      <w:rPr>
+        <w:rFonts w:ascii="Symbol" w:hAnsi="Symbol" w:hint="default"/>
+      </w:rPr>
+    </w:lvl>
+    <w:lvl w:ilvl="1" w:tplc="08090003" w:tentative="1">
+      <w:start w:val="1"/>
+      <w:numFmt w:val="bullet"/>
+      <w:lvlText w:val="o"/>
+      <w:lvlJc w:val="left"/>
+      <w:pPr>
+        <w:ind w:left="1440" w:hanging="360"/>
+      </w:pPr>
+      <w:rPr>
+        <w:rFonts w:ascii="Courier New" w:hAnsi="Courier New" w:cs="Courier New" w:hint="default"/>
+      </w:rPr>
+    </w:lvl>
+    <w:lvl w:ilvl="2" w:tplc="08090005" w:tentative="1">
+      <w:start w:val="1"/>
+      <w:numFmt w:val="bullet"/>
+      <w:lvlText w:val=""/>
+      <w:lvlJc w:val="left"/>
+      <w:pPr>
+        <w:ind w:left="2160" w:hanging="360"/>
+      </w:pPr>
+      <w:rPr>
+        <w:rFonts w:ascii="Wingdings" w:hAnsi="Wingdings" w:hint="default"/>
+      </w:rPr>
+    </w:lvl>
+    <w:lvl w:ilvl="3" w:tplc="08090001" w:tentative="1">
+      <w:start w:val="1"/>
+      <w:numFmt w:val="bullet"/>
+      <w:lvlText w:val=""/>
+      <w:lvlJc w:val="left"/>
+      <w:pPr>
+        <w:ind w:left="2880" w:hanging="360"/>
+      </w:pPr>
+      <w:rPr>
+        <w:rFonts w:ascii="Symbol" w:hAnsi="Symbol" w:hint="default"/>
+      </w:rPr>
+    </w:lvl>
+    <w:lvl w:ilvl="4" w:tplc="08090003" w:tentative="1">
+      <w:start w:val="1"/>
+      <w:numFmt w:val="bullet"/>
+      <w:lvlText w:val="o"/>
+      <w:lvlJc w:val="left"/>
+      <w:pPr>
+        <w:ind w:left="3600" w:hanging="360"/>
+      </w:pPr>
+      <w:rPr>
+        <w:rFonts w:ascii="Courier New" w:hAnsi="Courier New" w:cs="Courier New" w:hint="default"/>
+      </w:rPr>
+    </w:lvl>
+    <w:lvl w:ilvl="5" w:tplc="08090005" w:tentative="1">
+      <w:start w:val="1"/>
+      <w:numFmt w:val="bullet"/>
+      <w:lvlText w:val=""/>
+      <w:lvlJc w:val="left"/>
+      <w:pPr>
+        <w:ind w:left="4320" w:hanging="360"/>
+      </w:pPr>
+      <w:rPr>
+        <w:rFonts w:ascii="Wingdings" w:hAnsi="Wingdings" w:hint="default"/>
+      </w:rPr>
+    </w:lvl>
+    <w:lvl w:ilvl="6" w:tplc="08090001" w:tentative="1">
+      <w:start w:val="1"/>
+      <w:numFmt w:val="bullet"/>
+      <w:lvlText w:val=""/>
+      <w:lvlJc w:val="left"/>
+      <w:pPr>
+        <w:ind w:left="5040" w:hanging="360"/>
+      </w:pPr>
+      <w:rPr>
+        <w:rFonts w:ascii="Symbol" w:hAnsi="Symbol" w:hint="default"/>
+      </w:rPr>
+    </w:lvl>
+    <w:lvl w:ilvl="7" w:tplc="08090003" w:tentative="1">
+      <w:start w:val="1"/>
+      <w:numFmt w:val="bullet"/>
+      <w:lvlText w:val="o"/>
+      <w:lvlJc w:val="left"/>
+      <w:pPr>
+        <w:ind w:left="5760" w:hanging="360"/>
+      </w:pPr>
+      <w:rPr>
+        <w:rFonts w:ascii="Courier New" w:hAnsi="Courier New" w:cs="Courier New" w:hint="default"/>
+      </w:rPr>
+    </w:lvl>
+    <w:lvl w:ilvl="8" w:tplc="08090005" w:tentative="1">
+      <w:start w:val="1"/>
+      <w:numFmt w:val="bullet"/>
+      <w:lvlText w:val=""/>
+      <w:lvlJc w:val="left"/>
+      <w:pPr>
+        <w:ind w:left="6480" w:hanging="360"/>
+      </w:pPr>
+      <w:rPr>
+        <w:rFonts w:ascii="Wingdings" w:hAnsi="Wingdings" w:hint="default"/>
+      </w:rPr>
+    </w:lvl>
+  </w:abstractNum>
+  <w:num w:numId="1">
+    <w:abstractNumId w:val="0"/>
+  </w:num>
+</w:numbering>
 </file>
 
 <file path=word/styles.xml><?xml version="1.0" encoding="utf-8"?>
@@ -1020,6 +1286,17 @@
       <w:shd w:val="clear" w:color="auto" w:fill="E1DFDD"/>
     </w:rPr>
   </w:style>
+  <w:style w:type="paragraph" w:styleId="Listenabsatz">
+    <w:name w:val="List Paragraph"/>
+    <w:basedOn w:val="Standard"/>
+    <w:uiPriority w:val="34"/>
+    <w:qFormat/>
+    <w:rsid w:val="0018238A"/>
+    <w:pPr>
+      <w:ind w:left="720"/>
+      <w:contextualSpacing/>
+    </w:pPr>
+  </w:style>
 </w:styles>
 </file>
 

</xml_diff>